<commit_message>
add upload image flash
</commit_message>
<xml_diff>
--- a/doc/manual/dependency.docx
+++ b/doc/manual/dependency.docx
@@ -207,7 +207,7 @@
           <v:shape id="_x0000_i1025" type="#_x0000_t75" style="width:4in;height:46.5pt" o:ole="">
             <v:imagedata r:id="rId9" o:title=""/>
           </v:shape>
-          <o:OLEObject Type="Embed" ProgID="Visio.Drawing.11" ShapeID="_x0000_i1025" DrawAspect="Content" ObjectID="_1463838721" r:id="rId10"/>
+          <o:OLEObject Type="Embed" ProgID="Visio.Drawing.11" ShapeID="_x0000_i1025" DrawAspect="Content" ObjectID="_1464072935" r:id="rId10"/>
         </w:object>
       </w:r>
     </w:p>
@@ -236,12 +236,14 @@
       <w:bookmarkStart w:id="1" w:name="_define"/>
       <w:bookmarkEnd w:id="0"/>
       <w:bookmarkEnd w:id="1"/>
+      <w:proofErr w:type="gramStart"/>
       <w:r>
         <w:rPr>
           <w:rFonts w:ascii="微软雅黑" w:eastAsia="微软雅黑" w:hAnsi="微软雅黑" w:hint="eastAsia"/>
         </w:rPr>
         <w:t>define</w:t>
       </w:r>
+      <w:proofErr w:type="gramEnd"/>
     </w:p>
     <w:tbl>
       <w:tblPr>
@@ -871,7 +873,7 @@
           <v:shape id="_x0000_i1026" type="#_x0000_t75" style="width:4in;height:146.25pt" o:ole="">
             <v:imagedata r:id="rId11" o:title=""/>
           </v:shape>
-          <o:OLEObject Type="Embed" ProgID="Visio.Drawing.11" ShapeID="_x0000_i1026" DrawAspect="Content" ObjectID="_1463838722" r:id="rId12"/>
+          <o:OLEObject Type="Embed" ProgID="Visio.Drawing.11" ShapeID="_x0000_i1026" DrawAspect="Content" ObjectID="_1464072936" r:id="rId12"/>
         </w:object>
       </w:r>
       <w:bookmarkEnd w:id="6"/>
@@ -880,22 +882,23 @@
     <w:p>
       <w:pPr>
         <w:pStyle w:val="3"/>
+      </w:pPr>
+      <w:proofErr w:type="spellStart"/>
+      <w:proofErr w:type="gramStart"/>
+      <w:r>
         <w:rPr>
           <w:rFonts w:hint="eastAsia"/>
         </w:rPr>
-      </w:pPr>
+        <w:t>c</w:t>
+      </w:r>
       <w:r>
         <w:rPr>
           <w:rFonts w:hint="eastAsia"/>
         </w:rPr>
-        <w:t>c</w:t>
-      </w:r>
-      <w:r>
-        <w:rPr>
-          <w:rFonts w:hint="eastAsia"/>
-        </w:rPr>
         <w:t>onfig</w:t>
       </w:r>
+      <w:proofErr w:type="spellEnd"/>
+      <w:proofErr w:type="gramEnd"/>
     </w:p>
     <w:tbl>
       <w:tblPr>
@@ -1382,27 +1385,21 @@
       <w:pPr>
         <w:spacing w:line="0" w:lineRule="atLeast"/>
         <w:rPr>
-          <w:rFonts w:ascii="微软雅黑" w:eastAsia="微软雅黑" w:hAnsi="微软雅黑" w:hint="eastAsia"/>
-        </w:rPr>
-      </w:pPr>
-      <w:r>
-        <w:rPr>
-          <w:rFonts w:ascii="微软雅黑" w:eastAsia="微软雅黑" w:hAnsi="微软雅黑" w:hint="eastAsia"/>
-        </w:rPr>
-        <w:t>应用举例</w:t>
-      </w:r>
-      <w:r>
-        <w:rPr>
-          <w:rFonts w:ascii="微软雅黑" w:eastAsia="微软雅黑" w:hAnsi="微软雅黑" w:hint="eastAsia"/>
-        </w:rPr>
-        <w:t>:</w:t>
+          <w:rFonts w:ascii="微软雅黑" w:eastAsia="微软雅黑" w:hAnsi="微软雅黑"/>
+        </w:rPr>
+      </w:pPr>
+      <w:r>
+        <w:rPr>
+          <w:rFonts w:ascii="微软雅黑" w:eastAsia="微软雅黑" w:hAnsi="微软雅黑" w:hint="eastAsia"/>
+        </w:rPr>
+        <w:t>应用举例:</w:t>
       </w:r>
     </w:p>
     <w:p>
       <w:pPr>
         <w:spacing w:line="0" w:lineRule="atLeast"/>
         <w:rPr>
-          <w:rFonts w:ascii="微软雅黑" w:eastAsia="微软雅黑" w:hAnsi="微软雅黑" w:hint="eastAsia"/>
+          <w:rFonts w:ascii="微软雅黑" w:eastAsia="微软雅黑" w:hAnsi="微软雅黑"/>
         </w:rPr>
       </w:pPr>
       <w:r>
@@ -1476,7 +1473,7 @@
       <w:pPr>
         <w:spacing w:line="0" w:lineRule="atLeast"/>
         <w:rPr>
-          <w:rFonts w:ascii="微软雅黑" w:eastAsia="微软雅黑" w:hAnsi="微软雅黑" w:hint="eastAsia"/>
+          <w:rFonts w:ascii="微软雅黑" w:eastAsia="微软雅黑" w:hAnsi="微软雅黑"/>
         </w:rPr>
       </w:pPr>
     </w:p>
@@ -1484,7 +1481,7 @@
       <w:pPr>
         <w:spacing w:line="0" w:lineRule="atLeast"/>
         <w:rPr>
-          <w:rFonts w:ascii="微软雅黑" w:eastAsia="微软雅黑" w:hAnsi="微软雅黑" w:hint="eastAsia"/>
+          <w:rFonts w:ascii="微软雅黑" w:eastAsia="微软雅黑" w:hAnsi="微软雅黑"/>
         </w:rPr>
       </w:pPr>
       <w:r>
@@ -1545,10 +1542,8 @@
     <w:p>
       <w:pPr>
         <w:pStyle w:val="3"/>
-        <w:rPr>
-          <w:rFonts w:hint="eastAsia"/>
-        </w:rPr>
-      </w:pPr>
+      </w:pPr>
+      <w:proofErr w:type="gramStart"/>
       <w:r>
         <w:rPr>
           <w:rFonts w:hint="eastAsia"/>
@@ -1556,6 +1551,7 @@
         <w:lastRenderedPageBreak/>
         <w:t>patch</w:t>
       </w:r>
+      <w:proofErr w:type="gramEnd"/>
     </w:p>
     <w:tbl>
       <w:tblPr>
@@ -1771,12 +1767,6 @@
               </w:rPr>
               <w:t>必须，平台的判断条件，2=&lt;TR&lt;4</w:t>
             </w:r>
-            <w:r>
-              <w:rPr>
-                <w:rFonts w:ascii="微软雅黑" w:eastAsia="微软雅黑" w:hAnsi="微软雅黑" w:cs="Arial" w:hint="eastAsia"/>
-              </w:rPr>
-              <w:t>，TR(regexp)</w:t>
-            </w:r>
           </w:p>
         </w:tc>
       </w:tr>
@@ -1865,7 +1855,13 @@
               <w:rPr>
                 <w:rFonts w:ascii="微软雅黑" w:eastAsia="微软雅黑" w:hAnsi="微软雅黑" w:cs="Arial" w:hint="eastAsia"/>
               </w:rPr>
-              <w:t>入口屏蔽文件列表</w:t>
+              <w:t>依赖文件列表</w:t>
+            </w:r>
+            <w:r>
+              <w:rPr>
+                <w:rFonts w:ascii="微软雅黑" w:eastAsia="微软雅黑" w:hAnsi="微软雅黑" w:cs="Arial"/>
+              </w:rPr>
+              <w:t xml:space="preserve"> </w:t>
             </w:r>
           </w:p>
         </w:tc>
@@ -1914,7 +1910,7 @@
             <w:pPr>
               <w:spacing w:line="0" w:lineRule="atLeast"/>
               <w:rPr>
-                <w:rFonts w:ascii="微软雅黑" w:eastAsia="微软雅黑" w:hAnsi="微软雅黑" w:cs="Arial" w:hint="eastAsia"/>
+                <w:rFonts w:ascii="微软雅黑" w:eastAsia="微软雅黑" w:hAnsi="微软雅黑" w:cs="Arial"/>
                 <w:szCs w:val="21"/>
               </w:rPr>
             </w:pPr>
@@ -1942,20 +1938,26 @@
             <w:pPr>
               <w:spacing w:line="0" w:lineRule="atLeast"/>
               <w:rPr>
+                <w:rFonts w:ascii="微软雅黑" w:eastAsia="微软雅黑" w:hAnsi="微软雅黑" w:cs="Arial"/>
+              </w:rPr>
+            </w:pPr>
+            <w:r>
+              <w:rPr>
                 <w:rFonts w:ascii="微软雅黑" w:eastAsia="微软雅黑" w:hAnsi="微软雅黑" w:cs="Arial" w:hint="eastAsia"/>
               </w:rPr>
-            </w:pPr>
+              <w:t>可选，当前</w:t>
+            </w:r>
             <w:r>
               <w:rPr>
                 <w:rFonts w:ascii="微软雅黑" w:eastAsia="微软雅黑" w:hAnsi="微软雅黑" w:cs="Arial" w:hint="eastAsia"/>
               </w:rPr>
-              <w:t>可选，</w:t>
+              <w:t>条件下</w:t>
             </w:r>
             <w:r>
               <w:rPr>
                 <w:rFonts w:ascii="微软雅黑" w:eastAsia="微软雅黑" w:hAnsi="微软雅黑" w:cs="Arial" w:hint="eastAsia"/>
               </w:rPr>
-              <w:t>当前文件需要执行的脚本</w:t>
+              <w:t>需要执行的脚本</w:t>
             </w:r>
           </w:p>
         </w:tc>
@@ -2121,7 +2123,13 @@
               <w:rPr>
                 <w:rFonts w:ascii="微软雅黑" w:eastAsia="微软雅黑" w:hAnsi="微软雅黑" w:cs="Arial" w:hint="eastAsia"/>
               </w:rPr>
-              <w:t>，平台支持TR|GR|KR</w:t>
+              <w:t>，平台支持</w:t>
+            </w:r>
+            <w:r>
+              <w:rPr>
+                <w:rFonts w:ascii="微软雅黑" w:eastAsia="微软雅黑" w:hAnsi="微软雅黑" w:cs="Arial"/>
+              </w:rPr>
+              <w:t>TR|WR|GR|TV|WV|GV</w:t>
             </w:r>
             <w:r>
               <w:rPr>
@@ -2135,6 +2143,8 @@
               </w:rPr>
               <w:t>release版本</w:t>
             </w:r>
+            <w:bookmarkStart w:id="8" w:name="_GoBack"/>
+            <w:bookmarkEnd w:id="8"/>
           </w:p>
         </w:tc>
       </w:tr>
@@ -2234,8 +2244,8 @@
           <w:rFonts w:ascii="微软雅黑" w:eastAsia="微软雅黑" w:hAnsi="微软雅黑"/>
         </w:rPr>
       </w:pPr>
-      <w:bookmarkStart w:id="8" w:name="_路径"/>
-      <w:bookmarkEnd w:id="8"/>
+      <w:bookmarkStart w:id="9" w:name="_路径"/>
+      <w:bookmarkEnd w:id="9"/>
       <w:r>
         <w:rPr>
           <w:rFonts w:ascii="微软雅黑" w:eastAsia="微软雅黑" w:hAnsi="微软雅黑" w:hint="eastAsia"/>
@@ -2262,24 +2272,28 @@
         </w:rPr>
         <w:t>文件定义时指定的路径可以通过路径配置的变量来指定前缀，如路径配置时指定了变量A，则文件定义时可以直接使用</w:t>
       </w:r>
+      <w:proofErr w:type="gramStart"/>
       <w:r>
         <w:rPr>
           <w:rFonts w:ascii="微软雅黑" w:eastAsia="微软雅黑" w:hAnsi="微软雅黑"/>
         </w:rPr>
         <w:t>”</w:t>
       </w:r>
+      <w:proofErr w:type="gramEnd"/>
       <w:r>
         <w:rPr>
           <w:rFonts w:ascii="微软雅黑" w:eastAsia="微软雅黑" w:hAnsi="微软雅黑" w:hint="eastAsia"/>
         </w:rPr>
         <w:t>{A}</w:t>
       </w:r>
+      <w:proofErr w:type="gramStart"/>
       <w:r>
         <w:rPr>
           <w:rFonts w:ascii="微软雅黑" w:eastAsia="微软雅黑" w:hAnsi="微软雅黑"/>
         </w:rPr>
         <w:t>”</w:t>
       </w:r>
+      <w:proofErr w:type="gramEnd"/>
       <w:r>
         <w:rPr>
           <w:rFonts w:ascii="微软雅黑" w:eastAsia="微软雅黑" w:hAnsi="微软雅黑" w:hint="eastAsia"/>
@@ -2299,7 +2313,7 @@
           <v:shape id="_x0000_i1027" type="#_x0000_t75" style="width:415.5pt;height:132pt" o:ole="">
             <v:imagedata r:id="rId16" o:title=""/>
           </v:shape>
-          <o:OLEObject Type="Embed" ProgID="Visio.Drawing.11" ShapeID="_x0000_i1027" DrawAspect="Content" ObjectID="_1463838723" r:id="rId17"/>
+          <o:OLEObject Type="Embed" ProgID="Visio.Drawing.11" ShapeID="_x0000_i1027" DrawAspect="Content" ObjectID="_1464072937" r:id="rId17"/>
         </w:object>
       </w:r>
     </w:p>
@@ -2310,12 +2324,14 @@
           <w:rFonts w:ascii="微软雅黑" w:eastAsia="微软雅黑" w:hAnsi="微软雅黑"/>
         </w:rPr>
       </w:pPr>
+      <w:proofErr w:type="gramStart"/>
       <w:r>
         <w:rPr>
           <w:rFonts w:ascii="微软雅黑" w:eastAsia="微软雅黑" w:hAnsi="微软雅黑" w:hint="eastAsia"/>
         </w:rPr>
         <w:t>lib</w:t>
       </w:r>
+      <w:proofErr w:type="gramEnd"/>
     </w:p>
     <w:p>
       <w:pPr>
@@ -2342,24 +2358,28 @@
         </w:rPr>
         <w:t>为</w:t>
       </w:r>
+      <w:proofErr w:type="gramStart"/>
       <w:r>
         <w:rPr>
           <w:rFonts w:ascii="微软雅黑" w:eastAsia="微软雅黑" w:hAnsi="微软雅黑"/>
         </w:rPr>
         <w:t>”</w:t>
       </w:r>
+      <w:proofErr w:type="gramEnd"/>
       <w:r>
         <w:rPr>
           <w:rFonts w:ascii="微软雅黑" w:eastAsia="微软雅黑" w:hAnsi="微软雅黑" w:hint="eastAsia"/>
         </w:rPr>
         <w:t>lib</w:t>
       </w:r>
+      <w:proofErr w:type="gramStart"/>
       <w:r>
         <w:rPr>
           <w:rFonts w:ascii="微软雅黑" w:eastAsia="微软雅黑" w:hAnsi="微软雅黑"/>
         </w:rPr>
         <w:t>”</w:t>
       </w:r>
+      <w:proofErr w:type="gramEnd"/>
       <w:r>
         <w:rPr>
           <w:rFonts w:ascii="微软雅黑" w:eastAsia="微软雅黑" w:hAnsi="微软雅黑" w:hint="eastAsia"/>
@@ -2378,24 +2398,28 @@
         </w:rPr>
         <w:t>时可直接使用</w:t>
       </w:r>
+      <w:proofErr w:type="gramStart"/>
       <w:r>
         <w:rPr>
           <w:rFonts w:ascii="微软雅黑" w:eastAsia="微软雅黑" w:hAnsi="微软雅黑"/>
         </w:rPr>
         <w:t>”</w:t>
       </w:r>
+      <w:proofErr w:type="gramEnd"/>
       <w:r>
         <w:rPr>
           <w:rFonts w:ascii="微软雅黑" w:eastAsia="微软雅黑" w:hAnsi="微软雅黑" w:hint="eastAsia"/>
         </w:rPr>
         <w:t>{lib}</w:t>
       </w:r>
+      <w:proofErr w:type="gramStart"/>
       <w:r>
         <w:rPr>
           <w:rFonts w:ascii="微软雅黑" w:eastAsia="微软雅黑" w:hAnsi="微软雅黑"/>
         </w:rPr>
         <w:t>”</w:t>
       </w:r>
+      <w:proofErr w:type="gramEnd"/>
       <w:r>
         <w:rPr>
           <w:rFonts w:ascii="微软雅黑" w:eastAsia="微软雅黑" w:hAnsi="微软雅黑" w:hint="eastAsia"/>
@@ -2422,12 +2446,14 @@
           <w:rFonts w:ascii="微软雅黑" w:eastAsia="微软雅黑" w:hAnsi="微软雅黑"/>
         </w:rPr>
       </w:pPr>
+      <w:proofErr w:type="gramStart"/>
       <w:r>
         <w:rPr>
           <w:rFonts w:ascii="微软雅黑" w:eastAsia="微软雅黑" w:hAnsi="微软雅黑" w:hint="eastAsia"/>
         </w:rPr>
         <w:t>pro</w:t>
       </w:r>
+      <w:proofErr w:type="gramEnd"/>
     </w:p>
     <w:p>
       <w:pPr>
@@ -2440,13 +2466,41 @@
         <w:rPr>
           <w:rFonts w:ascii="微软雅黑" w:eastAsia="微软雅黑" w:hAnsi="微软雅黑" w:hint="eastAsia"/>
         </w:rPr>
-        <w:t>项目脚本根路径配置名称为“pro”，文件定义和依赖时可直接使用“{pro}”来表示脚本根路径，此配置信息可以通过外联的define.js路径中的查询串进行配置。</w:t>
-      </w:r>
-      <w:r>
-        <w:rPr>
-          <w:rFonts w:ascii="微软雅黑" w:eastAsia="微软雅黑" w:hAnsi="微软雅黑" w:hint="eastAsia"/>
-        </w:rPr>
-        <w:t>如果没有自定义配置则默认相对于引入define.js的文件所在目录的“../javascript/”路径</w:t>
+        <w:t>项目脚本根路径配置名称为“pro”，文件定义和依赖时可直接使用“{pro}”来表示脚本根路径，此配置信息可以通过外联的define.js路径中的查询</w:t>
+      </w:r>
+      <w:proofErr w:type="gramStart"/>
+      <w:r>
+        <w:rPr>
+          <w:rFonts w:ascii="微软雅黑" w:eastAsia="微软雅黑" w:hAnsi="微软雅黑" w:hint="eastAsia"/>
+        </w:rPr>
+        <w:t>串进行</w:t>
+      </w:r>
+      <w:proofErr w:type="gramEnd"/>
+      <w:r>
+        <w:rPr>
+          <w:rFonts w:ascii="微软雅黑" w:eastAsia="微软雅黑" w:hAnsi="微软雅黑" w:hint="eastAsia"/>
+        </w:rPr>
+        <w:t>配置。</w:t>
+      </w:r>
+      <w:r>
+        <w:rPr>
+          <w:rFonts w:ascii="微软雅黑" w:eastAsia="微软雅黑" w:hAnsi="微软雅黑" w:hint="eastAsia"/>
+        </w:rPr>
+        <w:t>如果没有自定义配置则默认相对于引入define.js的文件所在目录的“../</w:t>
+      </w:r>
+      <w:proofErr w:type="spellStart"/>
+      <w:r>
+        <w:rPr>
+          <w:rFonts w:ascii="微软雅黑" w:eastAsia="微软雅黑" w:hAnsi="微软雅黑" w:hint="eastAsia"/>
+        </w:rPr>
+        <w:t>javascript</w:t>
+      </w:r>
+      <w:proofErr w:type="spellEnd"/>
+      <w:r>
+        <w:rPr>
+          <w:rFonts w:ascii="微软雅黑" w:eastAsia="微软雅黑" w:hAnsi="微软雅黑" w:hint="eastAsia"/>
+        </w:rPr>
+        <w:t>/”路径</w:t>
       </w:r>
       <w:r>
         <w:rPr>
@@ -2462,12 +2516,14 @@
           <w:rFonts w:ascii="微软雅黑" w:eastAsia="微软雅黑" w:hAnsi="微软雅黑"/>
         </w:rPr>
       </w:pPr>
+      <w:proofErr w:type="gramStart"/>
       <w:r>
         <w:rPr>
           <w:rFonts w:ascii="微软雅黑" w:eastAsia="微软雅黑" w:hAnsi="微软雅黑" w:hint="eastAsia"/>
         </w:rPr>
         <w:t>patch</w:t>
       </w:r>
+      <w:proofErr w:type="gramEnd"/>
     </w:p>
     <w:p>
       <w:pPr>
@@ -2512,24 +2568,28 @@
         </w:rPr>
         <w:t>文件定义和依赖时可直接使用</w:t>
       </w:r>
+      <w:proofErr w:type="gramStart"/>
       <w:r>
         <w:rPr>
           <w:rFonts w:ascii="微软雅黑" w:eastAsia="微软雅黑" w:hAnsi="微软雅黑"/>
         </w:rPr>
         <w:t>”</w:t>
       </w:r>
+      <w:proofErr w:type="gramEnd"/>
       <w:r>
         <w:rPr>
           <w:rFonts w:ascii="微软雅黑" w:eastAsia="微软雅黑" w:hAnsi="微软雅黑" w:hint="eastAsia"/>
         </w:rPr>
         <w:t>{patch}</w:t>
       </w:r>
+      <w:proofErr w:type="gramStart"/>
       <w:r>
         <w:rPr>
           <w:rFonts w:ascii="微软雅黑" w:eastAsia="微软雅黑" w:hAnsi="微软雅黑"/>
         </w:rPr>
         <w:t>”</w:t>
       </w:r>
+      <w:proofErr w:type="gramEnd"/>
       <w:r>
         <w:rPr>
           <w:rFonts w:ascii="微软雅黑" w:eastAsia="微软雅黑" w:hAnsi="微软雅黑" w:hint="eastAsia"/>
@@ -2564,29 +2624,17 @@
     <w:p>
       <w:pPr>
         <w:pStyle w:val="4"/>
+      </w:pPr>
+      <w:proofErr w:type="gramStart"/>
+      <w:r>
         <w:rPr>
           <w:rFonts w:hint="eastAsia"/>
         </w:rPr>
-      </w:pPr>
-      <w:r>
-        <w:rPr>
-          <w:rFonts w:hint="eastAsia"/>
-        </w:rPr>
-        <w:t>p</w:t>
-      </w:r>
-      <w:r>
-        <w:rPr>
-          <w:rFonts w:hint="eastAsia"/>
-        </w:rPr>
-        <w:t>latform</w:t>
-      </w:r>
-    </w:p>
-    <w:p>
-      <w:pPr>
-        <w:rPr>
-          <w:rFonts w:hint="eastAsia"/>
-        </w:rPr>
-      </w:pPr>
+        <w:t>platform</w:t>
+      </w:r>
+      <w:proofErr w:type="gramEnd"/>
+    </w:p>
+    <w:p>
       <w:r>
         <w:rPr>
           <w:rFonts w:ascii="微软雅黑" w:eastAsia="微软雅黑" w:hAnsi="微软雅黑" w:hint="eastAsia"/>
@@ -2647,19 +2695,25 @@
         </w:rPr>
         <w:t>通过</w:t>
       </w:r>
+      <w:proofErr w:type="spellStart"/>
       <w:r>
         <w:rPr>
           <w:rFonts w:ascii="微软雅黑" w:eastAsia="微软雅黑" w:hAnsi="微软雅黑" w:hint="eastAsia"/>
         </w:rPr>
         <w:t>NEJ.</w:t>
       </w:r>
-      <w:bookmarkStart w:id="9" w:name="_GoBack"/>
-      <w:bookmarkEnd w:id="9"/>
-      <w:r>
-        <w:rPr>
-          <w:rFonts w:ascii="微软雅黑" w:eastAsia="微软雅黑" w:hAnsi="微软雅黑" w:hint="eastAsia"/>
-        </w:rPr>
-        <w:t>patch接口</w:t>
+      <w:r>
+        <w:rPr>
+          <w:rFonts w:ascii="微软雅黑" w:eastAsia="微软雅黑" w:hAnsi="微软雅黑" w:hint="eastAsia"/>
+        </w:rPr>
+        <w:t>patch</w:t>
+      </w:r>
+      <w:proofErr w:type="spellEnd"/>
+      <w:r>
+        <w:rPr>
+          <w:rFonts w:ascii="微软雅黑" w:eastAsia="微软雅黑" w:hAnsi="微软雅黑" w:hint="eastAsia"/>
+        </w:rPr>
+        <w:t>接口</w:t>
       </w:r>
       <w:r>
         <w:rPr>
@@ -2681,12 +2735,14 @@
           <w:rFonts w:ascii="微软雅黑" w:eastAsia="微软雅黑" w:hAnsi="微软雅黑"/>
         </w:rPr>
       </w:pPr>
+      <w:proofErr w:type="gramStart"/>
       <w:r>
         <w:rPr>
           <w:rFonts w:ascii="微软雅黑" w:eastAsia="微软雅黑" w:hAnsi="微软雅黑" w:hint="eastAsia"/>
         </w:rPr>
         <w:t>native</w:t>
       </w:r>
+      <w:proofErr w:type="gramEnd"/>
     </w:p>
     <w:p>
       <w:pPr>
@@ -2701,24 +2757,28 @@
         </w:rPr>
         <w:t>框架混合模式路径配置名称为“native”，文件定义和依赖时可直接使用</w:t>
       </w:r>
+      <w:proofErr w:type="gramStart"/>
       <w:r>
         <w:rPr>
           <w:rFonts w:ascii="微软雅黑" w:eastAsia="微软雅黑" w:hAnsi="微软雅黑"/>
         </w:rPr>
         <w:t>”</w:t>
       </w:r>
+      <w:proofErr w:type="gramEnd"/>
       <w:r>
         <w:rPr>
           <w:rFonts w:ascii="微软雅黑" w:eastAsia="微软雅黑" w:hAnsi="微软雅黑" w:hint="eastAsia"/>
         </w:rPr>
         <w:t>{native}</w:t>
       </w:r>
+      <w:proofErr w:type="gramStart"/>
       <w:r>
         <w:rPr>
           <w:rFonts w:ascii="微软雅黑" w:eastAsia="微软雅黑" w:hAnsi="微软雅黑"/>
         </w:rPr>
         <w:t>”</w:t>
       </w:r>
+      <w:proofErr w:type="gramEnd"/>
       <w:r>
         <w:rPr>
           <w:rFonts w:ascii="微软雅黑" w:eastAsia="微软雅黑" w:hAnsi="微软雅黑" w:hint="eastAsia"/>
@@ -2779,48 +2839,56 @@
         </w:rPr>
         <w:t>（配置路径中以</w:t>
       </w:r>
+      <w:proofErr w:type="gramStart"/>
       <w:r>
         <w:rPr>
           <w:rFonts w:ascii="微软雅黑" w:eastAsia="微软雅黑" w:hAnsi="微软雅黑"/>
         </w:rPr>
         <w:t>”</w:t>
       </w:r>
+      <w:proofErr w:type="gramEnd"/>
       <w:r>
         <w:rPr>
           <w:rFonts w:ascii="微软雅黑" w:eastAsia="微软雅黑" w:hAnsi="微软雅黑" w:hint="eastAsia"/>
         </w:rPr>
         <w:t>./</w:t>
       </w:r>
+      <w:proofErr w:type="gramStart"/>
       <w:r>
         <w:rPr>
           <w:rFonts w:ascii="微软雅黑" w:eastAsia="微软雅黑" w:hAnsi="微软雅黑"/>
         </w:rPr>
         <w:t>”</w:t>
       </w:r>
+      <w:proofErr w:type="gramEnd"/>
       <w:r>
         <w:rPr>
           <w:rFonts w:ascii="微软雅黑" w:eastAsia="微软雅黑" w:hAnsi="微软雅黑" w:hint="eastAsia"/>
         </w:rPr>
         <w:t>、</w:t>
       </w:r>
+      <w:proofErr w:type="gramStart"/>
       <w:r>
         <w:rPr>
           <w:rFonts w:ascii="微软雅黑" w:eastAsia="微软雅黑" w:hAnsi="微软雅黑"/>
         </w:rPr>
         <w:t>”</w:t>
       </w:r>
+      <w:proofErr w:type="gramEnd"/>
       <w:r>
         <w:rPr>
           <w:rFonts w:ascii="微软雅黑" w:eastAsia="微软雅黑" w:hAnsi="微软雅黑" w:hint="eastAsia"/>
         </w:rPr>
         <w:t>../</w:t>
       </w:r>
+      <w:proofErr w:type="gramStart"/>
       <w:r>
         <w:rPr>
           <w:rFonts w:ascii="微软雅黑" w:eastAsia="微软雅黑" w:hAnsi="微软雅黑"/>
         </w:rPr>
         <w:t>”</w:t>
       </w:r>
+      <w:proofErr w:type="gramEnd"/>
       <w:r>
         <w:rPr>
           <w:rFonts w:ascii="微软雅黑" w:eastAsia="微软雅黑" w:hAnsi="微软雅黑" w:hint="eastAsia"/>
@@ -2840,7 +2908,7 @@
           <v:shape id="_x0000_i1028" type="#_x0000_t75" style="width:344.25pt;height:46.5pt" o:ole="">
             <v:imagedata r:id="rId18" o:title=""/>
           </v:shape>
-          <o:OLEObject Type="Embed" ProgID="Visio.Drawing.11" ShapeID="_x0000_i1028" DrawAspect="Content" ObjectID="_1463838724" r:id="rId19"/>
+          <o:OLEObject Type="Embed" ProgID="Visio.Drawing.11" ShapeID="_x0000_i1028" DrawAspect="Content" ObjectID="_1464072938" r:id="rId19"/>
         </w:object>
       </w:r>
     </w:p>
@@ -3116,7 +3184,21 @@
               <w:rPr>
                 <w:rFonts w:ascii="微软雅黑" w:eastAsia="微软雅黑" w:hAnsi="微软雅黑" w:hint="eastAsia"/>
               </w:rPr>
-              <w:t>以trident为核心的浏览器平台，如IE、360、maxthon等</w:t>
+              <w:t>以trident为核心的浏览器平台，如IE、360、</w:t>
+            </w:r>
+            <w:proofErr w:type="spellStart"/>
+            <w:r>
+              <w:rPr>
+                <w:rFonts w:ascii="微软雅黑" w:eastAsia="微软雅黑" w:hAnsi="微软雅黑" w:hint="eastAsia"/>
+              </w:rPr>
+              <w:t>maxthon</w:t>
+            </w:r>
+            <w:proofErr w:type="spellEnd"/>
+            <w:r>
+              <w:rPr>
+                <w:rFonts w:ascii="微软雅黑" w:eastAsia="微软雅黑" w:hAnsi="微软雅黑" w:hint="eastAsia"/>
+              </w:rPr>
+              <w:t>等</w:t>
             </w:r>
           </w:p>
         </w:tc>
@@ -3137,12 +3219,14 @@
                 <w:rFonts w:ascii="微软雅黑" w:eastAsia="微软雅黑" w:hAnsi="微软雅黑"/>
               </w:rPr>
             </w:pPr>
+            <w:proofErr w:type="spellStart"/>
             <w:r>
               <w:rPr>
                 <w:rFonts w:ascii="微软雅黑" w:eastAsia="微软雅黑" w:hAnsi="微软雅黑" w:hint="eastAsia"/>
               </w:rPr>
               <w:t>gk</w:t>
             </w:r>
+            <w:proofErr w:type="spellEnd"/>
           </w:p>
         </w:tc>
         <w:tc>
@@ -3161,7 +3245,21 @@
               <w:rPr>
                 <w:rFonts w:ascii="微软雅黑" w:eastAsia="微软雅黑" w:hAnsi="微软雅黑" w:hint="eastAsia"/>
               </w:rPr>
-              <w:t>以gecko为核心的浏览器平台，如firefox等</w:t>
+              <w:t>以gecko为核心的浏览器平台，如</w:t>
+            </w:r>
+            <w:proofErr w:type="spellStart"/>
+            <w:r>
+              <w:rPr>
+                <w:rFonts w:ascii="微软雅黑" w:eastAsia="微软雅黑" w:hAnsi="微软雅黑" w:hint="eastAsia"/>
+              </w:rPr>
+              <w:t>firefox</w:t>
+            </w:r>
+            <w:proofErr w:type="spellEnd"/>
+            <w:r>
+              <w:rPr>
+                <w:rFonts w:ascii="微软雅黑" w:eastAsia="微软雅黑" w:hAnsi="微软雅黑" w:hint="eastAsia"/>
+              </w:rPr>
+              <w:t>等</w:t>
             </w:r>
           </w:p>
         </w:tc>
@@ -3183,12 +3281,14 @@
                 <w:rFonts w:ascii="微软雅黑" w:eastAsia="微软雅黑" w:hAnsi="微软雅黑"/>
               </w:rPr>
             </w:pPr>
+            <w:proofErr w:type="spellStart"/>
             <w:r>
               <w:rPr>
                 <w:rFonts w:ascii="微软雅黑" w:eastAsia="微软雅黑" w:hAnsi="微软雅黑" w:hint="eastAsia"/>
               </w:rPr>
               <w:t>wk</w:t>
             </w:r>
+            <w:proofErr w:type="spellEnd"/>
           </w:p>
         </w:tc>
         <w:tc>
@@ -3207,7 +3307,21 @@
               <w:rPr>
                 <w:rFonts w:ascii="微软雅黑" w:eastAsia="微软雅黑" w:hAnsi="微软雅黑" w:hint="eastAsia"/>
               </w:rPr>
-              <w:t>以webkit为核心的浏览器平台，如chrome、safari等</w:t>
+              <w:t>以</w:t>
+            </w:r>
+            <w:proofErr w:type="spellStart"/>
+            <w:r>
+              <w:rPr>
+                <w:rFonts w:ascii="微软雅黑" w:eastAsia="微软雅黑" w:hAnsi="微软雅黑" w:hint="eastAsia"/>
+              </w:rPr>
+              <w:t>webkit</w:t>
+            </w:r>
+            <w:proofErr w:type="spellEnd"/>
+            <w:r>
+              <w:rPr>
+                <w:rFonts w:ascii="微软雅黑" w:eastAsia="微软雅黑" w:hAnsi="微软雅黑" w:hint="eastAsia"/>
+              </w:rPr>
+              <w:t>为核心的浏览器平台，如chrome、safari等</w:t>
             </w:r>
           </w:p>
         </w:tc>
@@ -3228,12 +3342,14 @@
                 <w:rFonts w:ascii="微软雅黑" w:eastAsia="微软雅黑" w:hAnsi="微软雅黑"/>
               </w:rPr>
             </w:pPr>
+            <w:proofErr w:type="spellStart"/>
             <w:r>
               <w:rPr>
                 <w:rFonts w:ascii="微软雅黑" w:eastAsia="微软雅黑" w:hAnsi="微软雅黑" w:hint="eastAsia"/>
               </w:rPr>
               <w:t>pt</w:t>
             </w:r>
+            <w:proofErr w:type="spellEnd"/>
           </w:p>
         </w:tc>
         <w:tc>
@@ -3320,7 +3436,7 @@
             <v:imagedata r:id="rId20" o:title=""/>
             <w10:wrap type="topAndBottom"/>
           </v:shape>
-          <o:OLEObject Type="Embed" ProgID="Visio.Drawing.15" ShapeID="_x0000_s1044" DrawAspect="Content" ObjectID="_1463838737" r:id="rId21"/>
+          <o:OLEObject Type="Embed" ProgID="Visio.Drawing.15" ShapeID="_x0000_s1044" DrawAspect="Content" ObjectID="_1464072951" r:id="rId21"/>
         </w:pict>
       </w:r>
     </w:p>
@@ -3450,12 +3566,14 @@
                 <w:rFonts w:ascii="微软雅黑" w:eastAsia="微软雅黑" w:hAnsi="微软雅黑"/>
               </w:rPr>
             </w:pPr>
+            <w:proofErr w:type="spellStart"/>
             <w:r>
               <w:rPr>
                 <w:rFonts w:ascii="微软雅黑" w:eastAsia="微软雅黑" w:hAnsi="微软雅黑" w:hint="eastAsia"/>
               </w:rPr>
               <w:t>cef</w:t>
             </w:r>
+            <w:proofErr w:type="spellEnd"/>
           </w:p>
         </w:tc>
         <w:tc>
@@ -3474,7 +3592,21 @@
               <w:rPr>
                 <w:rFonts w:ascii="微软雅黑" w:eastAsia="微软雅黑" w:hAnsi="微软雅黑" w:hint="eastAsia"/>
               </w:rPr>
-              <w:t>基于cef框架混合应用</w:t>
+              <w:t>基于</w:t>
+            </w:r>
+            <w:proofErr w:type="spellStart"/>
+            <w:r>
+              <w:rPr>
+                <w:rFonts w:ascii="微软雅黑" w:eastAsia="微软雅黑" w:hAnsi="微软雅黑" w:hint="eastAsia"/>
+              </w:rPr>
+              <w:t>cef</w:t>
+            </w:r>
+            <w:proofErr w:type="spellEnd"/>
+            <w:r>
+              <w:rPr>
+                <w:rFonts w:ascii="微软雅黑" w:eastAsia="微软雅黑" w:hAnsi="微软雅黑" w:hint="eastAsia"/>
+              </w:rPr>
+              <w:t>框架混合应用</w:t>
             </w:r>
             <w:r>
               <w:rPr>
@@ -3501,12 +3633,14 @@
                 <w:rFonts w:ascii="微软雅黑" w:eastAsia="微软雅黑" w:hAnsi="微软雅黑"/>
               </w:rPr>
             </w:pPr>
+            <w:proofErr w:type="spellStart"/>
             <w:r>
               <w:rPr>
                 <w:rFonts w:ascii="微软雅黑" w:eastAsia="微软雅黑" w:hAnsi="微软雅黑" w:hint="eastAsia"/>
               </w:rPr>
               <w:t>ios</w:t>
             </w:r>
+            <w:proofErr w:type="spellEnd"/>
           </w:p>
         </w:tc>
         <w:tc>
@@ -3521,11 +3655,61 @@
                 <w:rFonts w:ascii="微软雅黑" w:eastAsia="微软雅黑" w:hAnsi="微软雅黑"/>
               </w:rPr>
             </w:pPr>
+            <w:proofErr w:type="spellStart"/>
             <w:r>
               <w:rPr>
                 <w:rFonts w:ascii="微软雅黑" w:eastAsia="微软雅黑" w:hAnsi="微软雅黑" w:hint="eastAsia"/>
               </w:rPr>
-              <w:t>ios平台混合应用，如iphone应用、ipod应用、ipad应用等</w:t>
+              <w:t>ios</w:t>
+            </w:r>
+            <w:proofErr w:type="spellEnd"/>
+            <w:r>
+              <w:rPr>
+                <w:rFonts w:ascii="微软雅黑" w:eastAsia="微软雅黑" w:hAnsi="微软雅黑" w:hint="eastAsia"/>
+              </w:rPr>
+              <w:t>平台混合应用，如</w:t>
+            </w:r>
+            <w:proofErr w:type="spellStart"/>
+            <w:r>
+              <w:rPr>
+                <w:rFonts w:ascii="微软雅黑" w:eastAsia="微软雅黑" w:hAnsi="微软雅黑" w:hint="eastAsia"/>
+              </w:rPr>
+              <w:t>iphone</w:t>
+            </w:r>
+            <w:proofErr w:type="spellEnd"/>
+            <w:r>
+              <w:rPr>
+                <w:rFonts w:ascii="微软雅黑" w:eastAsia="微软雅黑" w:hAnsi="微软雅黑" w:hint="eastAsia"/>
+              </w:rPr>
+              <w:t>应用、</w:t>
+            </w:r>
+            <w:proofErr w:type="spellStart"/>
+            <w:r>
+              <w:rPr>
+                <w:rFonts w:ascii="微软雅黑" w:eastAsia="微软雅黑" w:hAnsi="微软雅黑" w:hint="eastAsia"/>
+              </w:rPr>
+              <w:t>ipod</w:t>
+            </w:r>
+            <w:proofErr w:type="spellEnd"/>
+            <w:r>
+              <w:rPr>
+                <w:rFonts w:ascii="微软雅黑" w:eastAsia="微软雅黑" w:hAnsi="微软雅黑" w:hint="eastAsia"/>
+              </w:rPr>
+              <w:t>应用、</w:t>
+            </w:r>
+            <w:proofErr w:type="spellStart"/>
+            <w:r>
+              <w:rPr>
+                <w:rFonts w:ascii="微软雅黑" w:eastAsia="微软雅黑" w:hAnsi="微软雅黑" w:hint="eastAsia"/>
+              </w:rPr>
+              <w:t>ipad</w:t>
+            </w:r>
+            <w:proofErr w:type="spellEnd"/>
+            <w:r>
+              <w:rPr>
+                <w:rFonts w:ascii="微软雅黑" w:eastAsia="微软雅黑" w:hAnsi="微软雅黑" w:hint="eastAsia"/>
+              </w:rPr>
+              <w:t>应用等</w:t>
             </w:r>
           </w:p>
         </w:tc>
@@ -3660,7 +3844,7 @@
           <v:shape id="_x0000_i1029" type="#_x0000_t75" style="width:414.75pt;height:225.75pt" o:ole="">
             <v:imagedata r:id="rId22" o:title=""/>
           </v:shape>
-          <o:OLEObject Type="Embed" ProgID="Visio.Drawing.11" ShapeID="_x0000_i1029" DrawAspect="Content" ObjectID="_1463838725" r:id="rId23"/>
+          <o:OLEObject Type="Embed" ProgID="Visio.Drawing.11" ShapeID="_x0000_i1029" DrawAspect="Content" ObjectID="_1464072939" r:id="rId23"/>
         </w:object>
       </w:r>
     </w:p>
@@ -3770,7 +3954,7 @@
           <v:shape id="_x0000_i1030" type="#_x0000_t75" style="width:245.25pt;height:117.75pt" o:ole="">
             <v:imagedata r:id="rId24" o:title=""/>
           </v:shape>
-          <o:OLEObject Type="Embed" ProgID="Visio.Drawing.11" ShapeID="_x0000_i1030" DrawAspect="Content" ObjectID="_1463838726" r:id="rId25"/>
+          <o:OLEObject Type="Embed" ProgID="Visio.Drawing.11" ShapeID="_x0000_i1030" DrawAspect="Content" ObjectID="_1464072940" r:id="rId25"/>
         </w:object>
       </w:r>
     </w:p>
@@ -3807,7 +3991,7 @@
           <v:shape id="_x0000_i1031" type="#_x0000_t75" style="width:259.5pt;height:103.5pt" o:ole="">
             <v:imagedata r:id="rId26" o:title=""/>
           </v:shape>
-          <o:OLEObject Type="Embed" ProgID="Visio.Drawing.11" ShapeID="_x0000_i1031" DrawAspect="Content" ObjectID="_1463838727" r:id="rId27"/>
+          <o:OLEObject Type="Embed" ProgID="Visio.Drawing.11" ShapeID="_x0000_i1031" DrawAspect="Content" ObjectID="_1464072941" r:id="rId27"/>
         </w:object>
       </w:r>
     </w:p>
@@ -3844,7 +4028,7 @@
           <v:shape id="_x0000_i1032" type="#_x0000_t75" style="width:202.5pt;height:89.25pt" o:ole="">
             <v:imagedata r:id="rId28" o:title=""/>
           </v:shape>
-          <o:OLEObject Type="Embed" ProgID="Visio.Drawing.11" ShapeID="_x0000_i1032" DrawAspect="Content" ObjectID="_1463838728" r:id="rId29"/>
+          <o:OLEObject Type="Embed" ProgID="Visio.Drawing.11" ShapeID="_x0000_i1032" DrawAspect="Content" ObjectID="_1464072942" r:id="rId29"/>
         </w:object>
       </w:r>
     </w:p>
@@ -3986,7 +4170,7 @@
           <v:shape id="_x0000_i1033" type="#_x0000_t75" style="width:188.25pt;height:75pt" o:ole="">
             <v:imagedata r:id="rId30" o:title=""/>
           </v:shape>
-          <o:OLEObject Type="Embed" ProgID="Visio.Drawing.11" ShapeID="_x0000_i1033" DrawAspect="Content" ObjectID="_1463838729" r:id="rId31"/>
+          <o:OLEObject Type="Embed" ProgID="Visio.Drawing.11" ShapeID="_x0000_i1033" DrawAspect="Content" ObjectID="_1464072943" r:id="rId31"/>
         </w:object>
       </w:r>
       <w:r>
@@ -4000,7 +4184,7 @@
           <v:shape id="_x0000_i1034" type="#_x0000_t75" style="width:188.25pt;height:75pt" o:ole="">
             <v:imagedata r:id="rId32" o:title=""/>
           </v:shape>
-          <o:OLEObject Type="Embed" ProgID="Visio.Drawing.11" ShapeID="_x0000_i1034" DrawAspect="Content" ObjectID="_1463838730" r:id="rId33"/>
+          <o:OLEObject Type="Embed" ProgID="Visio.Drawing.11" ShapeID="_x0000_i1034" DrawAspect="Content" ObjectID="_1464072944" r:id="rId33"/>
         </w:object>
       </w:r>
     </w:p>
@@ -4099,7 +4283,7 @@
           <v:shape id="_x0000_i1035" type="#_x0000_t75" style="width:4in;height:282.75pt" o:ole="">
             <v:imagedata r:id="rId34" o:title=""/>
           </v:shape>
-          <o:OLEObject Type="Embed" ProgID="Visio.Drawing.11" ShapeID="_x0000_i1035" DrawAspect="Content" ObjectID="_1463838731" r:id="rId35"/>
+          <o:OLEObject Type="Embed" ProgID="Visio.Drawing.11" ShapeID="_x0000_i1035" DrawAspect="Content" ObjectID="_1464072945" r:id="rId35"/>
         </w:object>
       </w:r>
     </w:p>
@@ -4140,7 +4324,7 @@
           <v:shape id="_x0000_i1036" type="#_x0000_t75" style="width:259.5pt;height:94.5pt" o:ole="">
             <v:imagedata r:id="rId36" o:title=""/>
           </v:shape>
-          <o:OLEObject Type="Embed" ProgID="Visio.Drawing.11" ShapeID="_x0000_i1036" DrawAspect="Content" ObjectID="_1463838732" r:id="rId37"/>
+          <o:OLEObject Type="Embed" ProgID="Visio.Drawing.11" ShapeID="_x0000_i1036" DrawAspect="Content" ObjectID="_1464072946" r:id="rId37"/>
         </w:object>
       </w:r>
     </w:p>
@@ -4393,7 +4577,7 @@
           <v:shape id="_x0000_i1037" type="#_x0000_t75" style="width:415.5pt;height:173.25pt" o:ole="">
             <v:imagedata r:id="rId38" o:title=""/>
           </v:shape>
-          <o:OLEObject Type="Embed" ProgID="Visio.Drawing.11" ShapeID="_x0000_i1037" DrawAspect="Content" ObjectID="_1463838733" r:id="rId39"/>
+          <o:OLEObject Type="Embed" ProgID="Visio.Drawing.11" ShapeID="_x0000_i1037" DrawAspect="Content" ObjectID="_1464072947" r:id="rId39"/>
         </w:object>
       </w:r>
     </w:p>
@@ -4604,7 +4788,7 @@
           <v:shape id="_x0000_i1038" type="#_x0000_t75" style="width:414.75pt;height:214.5pt" o:ole="">
             <v:imagedata r:id="rId40" o:title=""/>
           </v:shape>
-          <o:OLEObject Type="Embed" ProgID="Visio.Drawing.11" ShapeID="_x0000_i1038" DrawAspect="Content" ObjectID="_1463838734" r:id="rId41"/>
+          <o:OLEObject Type="Embed" ProgID="Visio.Drawing.11" ShapeID="_x0000_i1038" DrawAspect="Content" ObjectID="_1464072948" r:id="rId41"/>
         </w:object>
       </w:r>
     </w:p>
@@ -4648,7 +4832,7 @@
           <v:shape id="_x0000_i1039" type="#_x0000_t75" style="width:415.5pt;height:291.75pt" o:ole="">
             <v:imagedata r:id="rId42" o:title=""/>
           </v:shape>
-          <o:OLEObject Type="Embed" ProgID="Visio.Drawing.11" ShapeID="_x0000_i1039" DrawAspect="Content" ObjectID="_1463838735" r:id="rId43"/>
+          <o:OLEObject Type="Embed" ProgID="Visio.Drawing.11" ShapeID="_x0000_i1039" DrawAspect="Content" ObjectID="_1464072949" r:id="rId43"/>
         </w:object>
       </w:r>
     </w:p>
@@ -4659,12 +4843,20 @@
           <w:rFonts w:ascii="微软雅黑" w:eastAsia="微软雅黑" w:hAnsi="微软雅黑"/>
         </w:rPr>
       </w:pPr>
+      <w:proofErr w:type="spellStart"/>
       <w:r>
         <w:rPr>
           <w:rFonts w:ascii="微软雅黑" w:eastAsia="微软雅黑" w:hAnsi="微软雅黑" w:hint="eastAsia"/>
         </w:rPr>
         <w:lastRenderedPageBreak/>
-        <w:t>javascript文件中使用</w:t>
+        <w:t>javascript</w:t>
+      </w:r>
+      <w:proofErr w:type="spellEnd"/>
+      <w:r>
+        <w:rPr>
+          <w:rFonts w:ascii="微软雅黑" w:eastAsia="微软雅黑" w:hAnsi="微软雅黑" w:hint="eastAsia"/>
+        </w:rPr>
+        <w:t>文件中使用</w:t>
       </w:r>
     </w:p>
     <w:p>
@@ -4679,7 +4871,7 @@
           <v:shape id="_x0000_i1040" type="#_x0000_t75" style="width:401.25pt;height:401.25pt" o:ole="">
             <v:imagedata r:id="rId44" o:title=""/>
           </v:shape>
-          <o:OLEObject Type="Embed" ProgID="Visio.Drawing.11" ShapeID="_x0000_i1040" DrawAspect="Content" ObjectID="_1463838736" r:id="rId45"/>
+          <o:OLEObject Type="Embed" ProgID="Visio.Drawing.11" ShapeID="_x0000_i1040" DrawAspect="Content" ObjectID="_1464072950" r:id="rId45"/>
         </w:object>
       </w:r>
     </w:p>
@@ -6594,7 +6786,7 @@
 </file>
 
 <file path=customXml/itemProps1.xml><?xml version="1.0" encoding="utf-8"?>
-<ds:datastoreItem xmlns:ds="http://schemas.openxmlformats.org/officeDocument/2006/customXml" ds:itemID="{A09C9278-F25D-48FC-A855-38E5BB38453A}">
+<ds:datastoreItem xmlns:ds="http://schemas.openxmlformats.org/officeDocument/2006/customXml" ds:itemID="{7D6586C0-994D-4D87-B9F4-474D55783118}">
   <ds:schemaRefs>
     <ds:schemaRef ds:uri="http://schemas.openxmlformats.org/officeDocument/2006/bibliography"/>
   </ds:schemaRefs>

</xml_diff>